<commit_message>
Inclusão do documento de Prototipagem e alteração do Requisito de Software
</commit_message>
<xml_diff>
--- a/documentacao/Requisitos Software - OrçaFácil.docx
+++ b/documentacao/Requisitos Software - OrçaFácil.docx
@@ -221,43 +221,6 @@
               <w:jc w:val="both"/>
             </w:pPr>
             <w:r>
-              <w:t>EDUARDO DORADOR PINA</w:t>
-            </w:r>
-          </w:p>
-        </w:tc>
-        <w:tc>
-          <w:tcPr>
-            <w:tcW w:w="1698" w:type="dxa"/>
-            <w:vMerge/>
-          </w:tcPr>
-          <w:p>
-            <w:pPr>
-              <w:jc w:val="both"/>
-            </w:pPr>
-          </w:p>
-        </w:tc>
-        <w:tc>
-          <w:tcPr>
-            <w:tcW w:w="2832" w:type="dxa"/>
-            <w:vMerge/>
-          </w:tcPr>
-          <w:p>
-            <w:pPr>
-              <w:jc w:val="both"/>
-            </w:pPr>
-          </w:p>
-        </w:tc>
-      </w:tr>
-      <w:tr>
-        <w:tc>
-          <w:tcPr>
-            <w:tcW w:w="3964" w:type="dxa"/>
-          </w:tcPr>
-          <w:p>
-            <w:pPr>
-              <w:jc w:val="both"/>
-            </w:pPr>
-            <w:r>
               <w:t>PAULO AUGUSTO DOS REIS SAMADELO</w:t>
             </w:r>
           </w:p>
@@ -699,7 +662,14 @@
           <w:sz w:val="24"/>
           <w:szCs w:val="24"/>
         </w:rPr>
-        <w:t xml:space="preserve"> e progresso do mesmo</w:t>
+        <w:t xml:space="preserve"> e progresso </w:t>
+      </w:r>
+      <w:r>
+        <w:rPr>
+          <w:sz w:val="24"/>
+          <w:szCs w:val="24"/>
+        </w:rPr>
+        <w:t>dele</w:t>
       </w:r>
       <w:r>
         <w:rPr>
@@ -2418,6 +2388,16 @@
 </file>
 
 <file path=customXml/item1.xml><?xml version="1.0" encoding="utf-8"?>
+<p:properties xmlns:p="http://schemas.microsoft.com/office/2006/metadata/properties" xmlns:xsi="http://www.w3.org/2001/XMLSchema-instance" xmlns:pc="http://schemas.microsoft.com/office/infopath/2007/PartnerControls">
+  <documentManagement/>
+</p:properties>
+</file>
+
+<file path=customXml/item2.xml><?xml version="1.0" encoding="utf-8"?>
+<b:Sources xmlns:b="http://schemas.openxmlformats.org/officeDocument/2006/bibliography" xmlns="http://schemas.openxmlformats.org/officeDocument/2006/bibliography" SelectedStyle="\APASixthEditionOfficeOnline.xsl" StyleName="APA" Version="6"/>
+</file>
+
+<file path=customXml/item3.xml><?xml version="1.0" encoding="utf-8"?>
 <ct:contentTypeSchema xmlns:ct="http://schemas.microsoft.com/office/2006/metadata/contentType" xmlns:ma="http://schemas.microsoft.com/office/2006/metadata/properties/metaAttributes" ct:_="" ma:_="" ma:contentTypeName="Documento" ma:contentTypeID="0x010100B7F7DC6A7D07364CA36F9E6A6AD92DD3" ma:contentTypeVersion="4" ma:contentTypeDescription="Crie um novo documento." ma:contentTypeScope="" ma:versionID="f4e86fb48d08c646a99150b15ef6eccd">
   <xsd:schema xmlns:xsd="http://www.w3.org/2001/XMLSchema" xmlns:xs="http://www.w3.org/2001/XMLSchema" xmlns:p="http://schemas.microsoft.com/office/2006/metadata/properties" xmlns:ns2="abf98ea8-894b-4a45-8a33-f23ec72bb302" xmlns:ns3="6b5542cf-dd99-4d12-acf7-bdab1d3dfd72" targetNamespace="http://schemas.microsoft.com/office/2006/metadata/properties" ma:root="true" ma:fieldsID="42bfc2b2da9fefae06d4d8f8d9c94fa6" ns2:_="" ns3:_="">
     <xsd:import namespace="abf98ea8-894b-4a45-8a33-f23ec72bb302"/>
@@ -2582,16 +2562,6 @@
 </ct:contentTypeSchema>
 </file>
 
-<file path=customXml/item2.xml><?xml version="1.0" encoding="utf-8"?>
-<b:Sources xmlns:b="http://schemas.openxmlformats.org/officeDocument/2006/bibliography" xmlns="http://schemas.openxmlformats.org/officeDocument/2006/bibliography" SelectedStyle="\APASixthEditionOfficeOnline.xsl" StyleName="APA" Version="6"/>
-</file>
-
-<file path=customXml/item3.xml><?xml version="1.0" encoding="utf-8"?>
-<p:properties xmlns:p="http://schemas.microsoft.com/office/2006/metadata/properties" xmlns:xsi="http://www.w3.org/2001/XMLSchema-instance" xmlns:pc="http://schemas.microsoft.com/office/infopath/2007/PartnerControls">
-  <documentManagement/>
-</p:properties>
-</file>
-
 <file path=customXml/item4.xml><?xml version="1.0" encoding="utf-8"?>
 <?mso-contentType ?>
 <FormTemplates xmlns="http://schemas.microsoft.com/sharepoint/v3/contenttype/forms">
@@ -2602,6 +2572,23 @@
 </file>
 
 <file path=customXml/itemProps1.xml><?xml version="1.0" encoding="utf-8"?>
+<ds:datastoreItem xmlns:ds="http://schemas.openxmlformats.org/officeDocument/2006/customXml" ds:itemID="{82705267-9F25-4C00-AD0E-E70809B80F9A}">
+  <ds:schemaRefs>
+    <ds:schemaRef ds:uri="http://schemas.microsoft.com/office/2006/metadata/properties"/>
+    <ds:schemaRef ds:uri="http://schemas.microsoft.com/office/infopath/2007/PartnerControls"/>
+  </ds:schemaRefs>
+</ds:datastoreItem>
+</file>
+
+<file path=customXml/itemProps2.xml><?xml version="1.0" encoding="utf-8"?>
+<ds:datastoreItem xmlns:ds="http://schemas.openxmlformats.org/officeDocument/2006/customXml" ds:itemID="{AED673B9-58DA-4F5F-9F68-82488097D454}">
+  <ds:schemaRefs>
+    <ds:schemaRef ds:uri="http://schemas.openxmlformats.org/officeDocument/2006/bibliography"/>
+  </ds:schemaRefs>
+</ds:datastoreItem>
+</file>
+
+<file path=customXml/itemProps3.xml><?xml version="1.0" encoding="utf-8"?>
 <ds:datastoreItem xmlns:ds="http://schemas.openxmlformats.org/officeDocument/2006/customXml" ds:itemID="{F420F8A6-751E-44A3-A425-B4C26831AA05}">
   <ds:schemaRefs>
     <ds:schemaRef ds:uri="http://schemas.microsoft.com/office/2006/metadata/contentType"/>
@@ -2620,23 +2607,6 @@
 </ds:datastoreItem>
 </file>
 
-<file path=customXml/itemProps2.xml><?xml version="1.0" encoding="utf-8"?>
-<ds:datastoreItem xmlns:ds="http://schemas.openxmlformats.org/officeDocument/2006/customXml" ds:itemID="{AED673B9-58DA-4F5F-9F68-82488097D454}">
-  <ds:schemaRefs>
-    <ds:schemaRef ds:uri="http://schemas.openxmlformats.org/officeDocument/2006/bibliography"/>
-  </ds:schemaRefs>
-</ds:datastoreItem>
-</file>
-
-<file path=customXml/itemProps3.xml><?xml version="1.0" encoding="utf-8"?>
-<ds:datastoreItem xmlns:ds="http://schemas.openxmlformats.org/officeDocument/2006/customXml" ds:itemID="{82705267-9F25-4C00-AD0E-E70809B80F9A}">
-  <ds:schemaRefs>
-    <ds:schemaRef ds:uri="http://schemas.microsoft.com/office/2006/metadata/properties"/>
-    <ds:schemaRef ds:uri="http://schemas.microsoft.com/office/infopath/2007/PartnerControls"/>
-  </ds:schemaRefs>
-</ds:datastoreItem>
-</file>
-
 <file path=customXml/itemProps4.xml><?xml version="1.0" encoding="utf-8"?>
 <ds:datastoreItem xmlns:ds="http://schemas.openxmlformats.org/officeDocument/2006/customXml" ds:itemID="{F421D30F-A997-4268-8936-1E98E5FBDE09}">
   <ds:schemaRefs>

</xml_diff>